<commit_message>
notes and code updated
</commit_message>
<xml_diff>
--- a/market_segmentation_study.docx
+++ b/market_segmentation_study.docx
@@ -12,6 +12,7 @@
           <w:szCs w:val="32"/>
         </w:rPr>
       </w:pPr>
+      <w:bookmarkStart w:id="0" w:name="_Hlk138942788"/>
       <w:r>
         <w:rPr>
           <w:b/>
@@ -363,7 +364,19 @@
         <w:rPr>
           <w:szCs w:val="24"/>
         </w:rPr>
-        <w:t>If barriers can not be removed, the attempt should be abandoned</w:t>
+        <w:t xml:space="preserve">If barriers </w:t>
+      </w:r>
+      <w:r>
+        <w:rPr>
+          <w:szCs w:val="24"/>
+        </w:rPr>
+        <w:t>cannot</w:t>
+      </w:r>
+      <w:r>
+        <w:rPr>
+          <w:szCs w:val="24"/>
+        </w:rPr>
+        <w:t xml:space="preserve"> be removed, the attempt should be abandoned</w:t>
       </w:r>
     </w:p>
     <w:p>
@@ -454,7 +467,7 @@
         <w:rPr>
           <w:szCs w:val="24"/>
         </w:rPr>
-        <w:t>User inputs can not be limited to the beginning or end or development of the process.</w:t>
+        <w:t>User inputs cannot be limited to the beginning or end or development of the process.</w:t>
       </w:r>
     </w:p>
     <w:p>
@@ -914,6 +927,1193 @@
           <w:szCs w:val="24"/>
         </w:rPr>
         <w:t>Each criteria should have a weight marking its importance.</w:t>
+      </w:r>
+    </w:p>
+    <w:p>
+      <w:pPr>
+        <w:ind w:left="360"/>
+        <w:jc w:val="both"/>
+        <w:rPr>
+          <w:szCs w:val="24"/>
+        </w:rPr>
+      </w:pPr>
+    </w:p>
+    <w:p>
+      <w:pPr>
+        <w:jc w:val="both"/>
+        <w:rPr>
+          <w:b/>
+          <w:bCs/>
+          <w:sz w:val="28"/>
+          <w:szCs w:val="28"/>
+        </w:rPr>
+      </w:pPr>
+      <w:r>
+        <w:rPr>
+          <w:b/>
+          <w:bCs/>
+          <w:sz w:val="28"/>
+          <w:szCs w:val="28"/>
+        </w:rPr>
+        <w:t>Step 3: Collecting Data</w:t>
+      </w:r>
+    </w:p>
+    <w:p>
+      <w:pPr>
+        <w:pStyle w:val="ListParagraph"/>
+        <w:numPr>
+          <w:ilvl w:val="0"/>
+          <w:numId w:val="7"/>
+        </w:numPr>
+        <w:jc w:val="both"/>
+        <w:rPr>
+          <w:szCs w:val="24"/>
+        </w:rPr>
+      </w:pPr>
+      <w:r>
+        <w:rPr>
+          <w:szCs w:val="24"/>
+        </w:rPr>
+        <w:t>Variable to decide the segments is to be selected</w:t>
+      </w:r>
+    </w:p>
+    <w:p>
+      <w:pPr>
+        <w:pStyle w:val="ListParagraph"/>
+        <w:numPr>
+          <w:ilvl w:val="0"/>
+          <w:numId w:val="7"/>
+        </w:numPr>
+        <w:jc w:val="both"/>
+        <w:rPr>
+          <w:szCs w:val="24"/>
+        </w:rPr>
+      </w:pPr>
+      <w:r>
+        <w:rPr>
+          <w:szCs w:val="24"/>
+        </w:rPr>
+        <w:t>segmentation is of two types, common sense and data driven</w:t>
+      </w:r>
+    </w:p>
+    <w:p>
+      <w:pPr>
+        <w:pStyle w:val="ListParagraph"/>
+        <w:numPr>
+          <w:ilvl w:val="0"/>
+          <w:numId w:val="7"/>
+        </w:numPr>
+        <w:jc w:val="both"/>
+        <w:rPr>
+          <w:szCs w:val="24"/>
+        </w:rPr>
+      </w:pPr>
+      <w:r>
+        <w:rPr>
+          <w:szCs w:val="24"/>
+        </w:rPr>
+        <w:t>Data driven segmentation is based on multiple variables</w:t>
+      </w:r>
+    </w:p>
+    <w:p>
+      <w:pPr>
+        <w:pStyle w:val="ListParagraph"/>
+        <w:numPr>
+          <w:ilvl w:val="0"/>
+          <w:numId w:val="7"/>
+        </w:numPr>
+        <w:jc w:val="both"/>
+        <w:rPr>
+          <w:szCs w:val="24"/>
+        </w:rPr>
+      </w:pPr>
+      <w:r>
+        <w:rPr>
+          <w:szCs w:val="24"/>
+        </w:rPr>
+        <w:t>Common sense might be segmenting on gender, data driven will be segmenting based on user needs and reviews.</w:t>
+      </w:r>
+    </w:p>
+    <w:p>
+      <w:pPr>
+        <w:pStyle w:val="ListParagraph"/>
+        <w:numPr>
+          <w:ilvl w:val="0"/>
+          <w:numId w:val="7"/>
+        </w:numPr>
+        <w:jc w:val="both"/>
+        <w:rPr>
+          <w:szCs w:val="24"/>
+        </w:rPr>
+      </w:pPr>
+      <w:r>
+        <w:rPr>
+          <w:szCs w:val="24"/>
+        </w:rPr>
+        <w:t>Different segmentation criterion exists, from which the best is to be used</w:t>
+      </w:r>
+    </w:p>
+    <w:p>
+      <w:pPr>
+        <w:pStyle w:val="ListParagraph"/>
+        <w:numPr>
+          <w:ilvl w:val="0"/>
+          <w:numId w:val="7"/>
+        </w:numPr>
+        <w:jc w:val="both"/>
+        <w:rPr>
+          <w:szCs w:val="24"/>
+        </w:rPr>
+      </w:pPr>
+      <w:r>
+        <w:rPr>
+          <w:szCs w:val="24"/>
+        </w:rPr>
+        <w:t>They are</w:t>
+      </w:r>
+    </w:p>
+    <w:p>
+      <w:pPr>
+        <w:pStyle w:val="ListParagraph"/>
+        <w:numPr>
+          <w:ilvl w:val="1"/>
+          <w:numId w:val="7"/>
+        </w:numPr>
+        <w:jc w:val="both"/>
+        <w:rPr>
+          <w:szCs w:val="24"/>
+        </w:rPr>
+      </w:pPr>
+      <w:r>
+        <w:rPr>
+          <w:szCs w:val="24"/>
+        </w:rPr>
+        <w:t>Geographic segmentation</w:t>
+      </w:r>
+    </w:p>
+    <w:p>
+      <w:pPr>
+        <w:pStyle w:val="ListParagraph"/>
+        <w:numPr>
+          <w:ilvl w:val="1"/>
+          <w:numId w:val="7"/>
+        </w:numPr>
+        <w:jc w:val="both"/>
+        <w:rPr>
+          <w:szCs w:val="24"/>
+        </w:rPr>
+      </w:pPr>
+      <w:r>
+        <w:rPr>
+          <w:szCs w:val="24"/>
+        </w:rPr>
+        <w:t>Socio-demographic segmentation (age, gender, income, etc.)</w:t>
+      </w:r>
+    </w:p>
+    <w:p>
+      <w:pPr>
+        <w:pStyle w:val="ListParagraph"/>
+        <w:numPr>
+          <w:ilvl w:val="1"/>
+          <w:numId w:val="7"/>
+        </w:numPr>
+        <w:jc w:val="both"/>
+        <w:rPr>
+          <w:szCs w:val="24"/>
+        </w:rPr>
+      </w:pPr>
+      <w:r>
+        <w:rPr>
+          <w:szCs w:val="24"/>
+        </w:rPr>
+        <w:t>Psychographic segmentation (belief, interests, preferences, etc.)</w:t>
+      </w:r>
+    </w:p>
+    <w:p>
+      <w:pPr>
+        <w:pStyle w:val="ListParagraph"/>
+        <w:numPr>
+          <w:ilvl w:val="1"/>
+          <w:numId w:val="7"/>
+        </w:numPr>
+        <w:jc w:val="both"/>
+        <w:rPr>
+          <w:szCs w:val="24"/>
+        </w:rPr>
+      </w:pPr>
+      <w:r>
+        <w:rPr>
+          <w:szCs w:val="24"/>
+        </w:rPr>
+        <w:t>Behavioural segmentation (frequency of purchase, money spent, etc.)</w:t>
+      </w:r>
+    </w:p>
+    <w:p>
+      <w:pPr>
+        <w:pStyle w:val="ListParagraph"/>
+        <w:numPr>
+          <w:ilvl w:val="0"/>
+          <w:numId w:val="8"/>
+        </w:numPr>
+        <w:jc w:val="both"/>
+        <w:rPr>
+          <w:szCs w:val="24"/>
+        </w:rPr>
+      </w:pPr>
+      <w:r>
+        <w:rPr>
+          <w:szCs w:val="24"/>
+        </w:rPr>
+        <w:t>Many segmentation analysis is done on surveys</w:t>
+      </w:r>
+    </w:p>
+    <w:p>
+      <w:pPr>
+        <w:pStyle w:val="ListParagraph"/>
+        <w:numPr>
+          <w:ilvl w:val="0"/>
+          <w:numId w:val="8"/>
+        </w:numPr>
+        <w:jc w:val="both"/>
+        <w:rPr>
+          <w:szCs w:val="24"/>
+        </w:rPr>
+      </w:pPr>
+      <w:r>
+        <w:rPr>
+          <w:szCs w:val="24"/>
+        </w:rPr>
+        <w:t xml:space="preserve">Survey questions and answers are to be considered </w:t>
+      </w:r>
+      <w:r>
+        <w:rPr>
+          <w:szCs w:val="24"/>
+        </w:rPr>
+        <w:t>carefully</w:t>
+      </w:r>
+    </w:p>
+    <w:p>
+      <w:pPr>
+        <w:pStyle w:val="ListParagraph"/>
+        <w:numPr>
+          <w:ilvl w:val="1"/>
+          <w:numId w:val="8"/>
+        </w:numPr>
+        <w:jc w:val="both"/>
+        <w:rPr>
+          <w:szCs w:val="24"/>
+        </w:rPr>
+      </w:pPr>
+      <w:r>
+        <w:rPr>
+          <w:szCs w:val="24"/>
+        </w:rPr>
+        <w:t>Unnecessary variables make questionnaires long and results in low quality response</w:t>
+      </w:r>
+    </w:p>
+    <w:p>
+      <w:pPr>
+        <w:pStyle w:val="ListParagraph"/>
+        <w:numPr>
+          <w:ilvl w:val="1"/>
+          <w:numId w:val="8"/>
+        </w:numPr>
+        <w:jc w:val="both"/>
+        <w:rPr>
+          <w:szCs w:val="24"/>
+        </w:rPr>
+      </w:pPr>
+      <w:r>
+        <w:rPr>
+          <w:szCs w:val="24"/>
+        </w:rPr>
+        <w:t>Also increases dimensionality of the problem with noisy data</w:t>
+      </w:r>
+    </w:p>
+    <w:p>
+      <w:pPr>
+        <w:pStyle w:val="ListParagraph"/>
+        <w:numPr>
+          <w:ilvl w:val="1"/>
+          <w:numId w:val="8"/>
+        </w:numPr>
+        <w:jc w:val="both"/>
+        <w:rPr>
+          <w:szCs w:val="24"/>
+        </w:rPr>
+      </w:pPr>
+      <w:r>
+        <w:rPr>
+          <w:szCs w:val="24"/>
+        </w:rPr>
+        <w:t>Response options to be selected as per the requirement of the data wanted (binary/metric/nominal)</w:t>
+      </w:r>
+    </w:p>
+    <w:p>
+      <w:pPr>
+        <w:pStyle w:val="ListParagraph"/>
+        <w:numPr>
+          <w:ilvl w:val="1"/>
+          <w:numId w:val="8"/>
+        </w:numPr>
+        <w:jc w:val="both"/>
+        <w:rPr>
+          <w:szCs w:val="24"/>
+        </w:rPr>
+      </w:pPr>
+      <w:r>
+        <w:rPr>
+          <w:szCs w:val="24"/>
+        </w:rPr>
+        <w:t>The sample size must be determined (2</w:t>
+      </w:r>
+      <w:r>
+        <w:rPr>
+          <w:szCs w:val="24"/>
+          <w:vertAlign w:val="superscript"/>
+        </w:rPr>
+        <w:t xml:space="preserve">p </w:t>
+      </w:r>
+      <w:r>
+        <w:rPr>
+          <w:szCs w:val="24"/>
+        </w:rPr>
+        <w:t>or 10pk where p is the no. of segmentation variables, k is the number of segments)</w:t>
+      </w:r>
+    </w:p>
+    <w:p>
+      <w:pPr>
+        <w:pStyle w:val="ListParagraph"/>
+        <w:numPr>
+          <w:ilvl w:val="0"/>
+          <w:numId w:val="9"/>
+        </w:numPr>
+        <w:jc w:val="both"/>
+        <w:rPr>
+          <w:szCs w:val="24"/>
+        </w:rPr>
+      </w:pPr>
+      <w:r>
+        <w:rPr>
+          <w:szCs w:val="24"/>
+        </w:rPr>
+        <w:t>data used in market segmentation analyses should</w:t>
+      </w:r>
+    </w:p>
+    <w:p>
+      <w:pPr>
+        <w:pStyle w:val="ListParagraph"/>
+        <w:jc w:val="both"/>
+        <w:rPr>
+          <w:szCs w:val="24"/>
+        </w:rPr>
+      </w:pPr>
+      <w:r>
+        <w:rPr>
+          <w:szCs w:val="24"/>
+        </w:rPr>
+        <w:t>• contain all necessary items;</w:t>
+      </w:r>
+    </w:p>
+    <w:p>
+      <w:pPr>
+        <w:pStyle w:val="ListParagraph"/>
+        <w:jc w:val="both"/>
+        <w:rPr>
+          <w:szCs w:val="24"/>
+        </w:rPr>
+      </w:pPr>
+      <w:r>
+        <w:rPr>
+          <w:szCs w:val="24"/>
+        </w:rPr>
+        <w:t>• contain no unnecessary items;</w:t>
+      </w:r>
+    </w:p>
+    <w:p>
+      <w:pPr>
+        <w:pStyle w:val="ListParagraph"/>
+        <w:jc w:val="both"/>
+        <w:rPr>
+          <w:szCs w:val="24"/>
+        </w:rPr>
+      </w:pPr>
+      <w:r>
+        <w:rPr>
+          <w:szCs w:val="24"/>
+        </w:rPr>
+        <w:t>• contain no correlated items;</w:t>
+      </w:r>
+    </w:p>
+    <w:p>
+      <w:pPr>
+        <w:pStyle w:val="ListParagraph"/>
+        <w:jc w:val="both"/>
+        <w:rPr>
+          <w:szCs w:val="24"/>
+        </w:rPr>
+      </w:pPr>
+      <w:r>
+        <w:rPr>
+          <w:szCs w:val="24"/>
+        </w:rPr>
+        <w:t>• contain high-quality responses;</w:t>
+      </w:r>
+    </w:p>
+    <w:p>
+      <w:pPr>
+        <w:pStyle w:val="ListParagraph"/>
+        <w:jc w:val="both"/>
+        <w:rPr>
+          <w:szCs w:val="24"/>
+        </w:rPr>
+      </w:pPr>
+      <w:r>
+        <w:rPr>
+          <w:szCs w:val="24"/>
+        </w:rPr>
+        <w:t>• be binary or metric;</w:t>
+      </w:r>
+    </w:p>
+    <w:p>
+      <w:pPr>
+        <w:pStyle w:val="ListParagraph"/>
+        <w:jc w:val="both"/>
+        <w:rPr>
+          <w:szCs w:val="24"/>
+        </w:rPr>
+      </w:pPr>
+      <w:r>
+        <w:rPr>
+          <w:szCs w:val="24"/>
+        </w:rPr>
+        <w:t>• be free of response styles;</w:t>
+      </w:r>
+    </w:p>
+    <w:p>
+      <w:pPr>
+        <w:pStyle w:val="ListParagraph"/>
+        <w:jc w:val="both"/>
+        <w:rPr>
+          <w:szCs w:val="24"/>
+        </w:rPr>
+      </w:pPr>
+      <w:r>
+        <w:rPr>
+          <w:szCs w:val="24"/>
+        </w:rPr>
+        <w:t>• include responses from a suitable sample given the aim of the segmentation</w:t>
+      </w:r>
+      <w:r>
+        <w:rPr>
+          <w:szCs w:val="24"/>
+        </w:rPr>
+        <w:t xml:space="preserve"> </w:t>
+      </w:r>
+      <w:r>
+        <w:rPr>
+          <w:szCs w:val="24"/>
+        </w:rPr>
+        <w:t>study</w:t>
+      </w:r>
+    </w:p>
+    <w:p>
+      <w:pPr>
+        <w:pStyle w:val="ListParagraph"/>
+        <w:jc w:val="both"/>
+        <w:rPr>
+          <w:szCs w:val="24"/>
+        </w:rPr>
+      </w:pPr>
+      <w:r>
+        <w:rPr>
+          <w:szCs w:val="24"/>
+        </w:rPr>
+        <w:t>• include a sufficient sample size given the number of segmentation variables (100</w:t>
+      </w:r>
+      <w:r>
+        <w:rPr>
+          <w:szCs w:val="24"/>
+        </w:rPr>
+        <w:t xml:space="preserve"> </w:t>
+      </w:r>
+      <w:r>
+        <w:rPr>
+          <w:szCs w:val="24"/>
+        </w:rPr>
+        <w:t>times the number of segmentation variables).</w:t>
+      </w:r>
+    </w:p>
+    <w:p>
+      <w:pPr>
+        <w:pStyle w:val="ListParagraph"/>
+        <w:numPr>
+          <w:ilvl w:val="0"/>
+          <w:numId w:val="9"/>
+        </w:numPr>
+        <w:jc w:val="both"/>
+        <w:rPr>
+          <w:szCs w:val="24"/>
+        </w:rPr>
+      </w:pPr>
+      <w:r>
+        <w:rPr>
+          <w:szCs w:val="24"/>
+        </w:rPr>
+        <w:t>Data can be collected from internal sources and experimental studies</w:t>
+      </w:r>
+    </w:p>
+    <w:bookmarkEnd w:id="0"/>
+    <w:p>
+      <w:pPr>
+        <w:ind w:left="360"/>
+        <w:jc w:val="both"/>
+        <w:rPr>
+          <w:szCs w:val="24"/>
+        </w:rPr>
+      </w:pPr>
+    </w:p>
+    <w:p>
+      <w:pPr>
+        <w:jc w:val="both"/>
+        <w:rPr>
+          <w:b/>
+          <w:bCs/>
+          <w:sz w:val="28"/>
+          <w:szCs w:val="28"/>
+        </w:rPr>
+      </w:pPr>
+      <w:r>
+        <w:rPr>
+          <w:b/>
+          <w:bCs/>
+          <w:sz w:val="28"/>
+          <w:szCs w:val="28"/>
+        </w:rPr>
+        <w:t>Step 8:</w:t>
+      </w:r>
+      <w:r>
+        <w:rPr>
+          <w:b/>
+          <w:bCs/>
+          <w:sz w:val="28"/>
+          <w:szCs w:val="28"/>
+        </w:rPr>
+        <w:t xml:space="preserve"> Selecting the target segment(s)</w:t>
+      </w:r>
+    </w:p>
+    <w:p>
+      <w:pPr>
+        <w:pStyle w:val="ListParagraph"/>
+        <w:numPr>
+          <w:ilvl w:val="0"/>
+          <w:numId w:val="9"/>
+        </w:numPr>
+        <w:jc w:val="both"/>
+        <w:rPr>
+          <w:szCs w:val="24"/>
+        </w:rPr>
+      </w:pPr>
+      <w:r>
+        <w:rPr>
+          <w:szCs w:val="24"/>
+        </w:rPr>
+        <w:t>All market segments under step 8 must comply with the knock-out criteria.</w:t>
+      </w:r>
+    </w:p>
+    <w:p>
+      <w:pPr>
+        <w:pStyle w:val="ListParagraph"/>
+        <w:numPr>
+          <w:ilvl w:val="0"/>
+          <w:numId w:val="9"/>
+        </w:numPr>
+        <w:jc w:val="both"/>
+        <w:rPr>
+          <w:szCs w:val="24"/>
+        </w:rPr>
+      </w:pPr>
+      <w:r>
+        <w:rPr>
+          <w:szCs w:val="24"/>
+        </w:rPr>
+        <w:t>The team has to consider the following questions in selecting a target segment</w:t>
+      </w:r>
+    </w:p>
+    <w:p>
+      <w:pPr>
+        <w:pStyle w:val="ListParagraph"/>
+        <w:numPr>
+          <w:ilvl w:val="1"/>
+          <w:numId w:val="9"/>
+        </w:numPr>
+        <w:jc w:val="both"/>
+        <w:rPr>
+          <w:szCs w:val="24"/>
+        </w:rPr>
+      </w:pPr>
+      <w:r>
+        <w:rPr>
+          <w:szCs w:val="24"/>
+        </w:rPr>
+        <w:lastRenderedPageBreak/>
+        <w:t>Which of the market segments would the organisation most like to target? Which</w:t>
+      </w:r>
+      <w:r>
+        <w:rPr>
+          <w:szCs w:val="24"/>
+        </w:rPr>
+        <w:t xml:space="preserve"> </w:t>
+      </w:r>
+      <w:r>
+        <w:rPr>
+          <w:szCs w:val="24"/>
+        </w:rPr>
+        <w:t>segment would the organisation like to commit to?</w:t>
+      </w:r>
+    </w:p>
+    <w:p>
+      <w:pPr>
+        <w:pStyle w:val="ListParagraph"/>
+        <w:numPr>
+          <w:ilvl w:val="1"/>
+          <w:numId w:val="9"/>
+        </w:numPr>
+        <w:jc w:val="both"/>
+        <w:rPr>
+          <w:szCs w:val="24"/>
+        </w:rPr>
+      </w:pPr>
+      <w:r>
+        <w:rPr>
+          <w:szCs w:val="24"/>
+        </w:rPr>
+        <w:t>Which of the organisations offering the same product would each of the segments</w:t>
+      </w:r>
+      <w:r>
+        <w:rPr>
+          <w:szCs w:val="24"/>
+        </w:rPr>
+        <w:t xml:space="preserve"> </w:t>
+      </w:r>
+      <w:r>
+        <w:rPr>
+          <w:szCs w:val="24"/>
+        </w:rPr>
+        <w:t>most like to buy from? How likely is it that our organisation would be chosen?</w:t>
+      </w:r>
+      <w:r>
+        <w:rPr>
+          <w:szCs w:val="24"/>
+        </w:rPr>
+        <w:t xml:space="preserve"> </w:t>
+      </w:r>
+      <w:r>
+        <w:rPr>
+          <w:szCs w:val="24"/>
+        </w:rPr>
+        <w:t>How likely is it that each segment would commit to us?</w:t>
+      </w:r>
+    </w:p>
+    <w:p>
+      <w:pPr>
+        <w:pStyle w:val="ListParagraph"/>
+        <w:numPr>
+          <w:ilvl w:val="0"/>
+          <w:numId w:val="10"/>
+        </w:numPr>
+        <w:jc w:val="both"/>
+        <w:rPr>
+          <w:szCs w:val="24"/>
+        </w:rPr>
+      </w:pPr>
+      <w:r>
+        <w:rPr>
+          <w:szCs w:val="24"/>
+        </w:rPr>
+        <w:t>Use of decision matrix to visualize segment attractiveness</w:t>
+      </w:r>
+    </w:p>
+    <w:p>
+      <w:pPr>
+        <w:pStyle w:val="ListParagraph"/>
+        <w:numPr>
+          <w:ilvl w:val="0"/>
+          <w:numId w:val="10"/>
+        </w:numPr>
+        <w:jc w:val="both"/>
+        <w:rPr>
+          <w:szCs w:val="24"/>
+        </w:rPr>
+      </w:pPr>
+      <w:r>
+        <w:rPr>
+          <w:szCs w:val="24"/>
+        </w:rPr>
+        <w:t>Segment attractiveness vs relative organisational competitiveness graph s plotted. Segments appear as circles.</w:t>
+      </w:r>
+    </w:p>
+    <w:p>
+      <w:pPr>
+        <w:pStyle w:val="ListParagraph"/>
+        <w:numPr>
+          <w:ilvl w:val="0"/>
+          <w:numId w:val="10"/>
+        </w:numPr>
+        <w:jc w:val="both"/>
+        <w:rPr>
+          <w:szCs w:val="24"/>
+        </w:rPr>
+      </w:pPr>
+      <w:r>
+        <w:rPr>
+          <w:szCs w:val="24"/>
+        </w:rPr>
+        <w:t>Size of circles represent another criteria of choice relevant to selection</w:t>
+      </w:r>
+    </w:p>
+    <w:p>
+      <w:pPr>
+        <w:pStyle w:val="ListParagraph"/>
+        <w:numPr>
+          <w:ilvl w:val="0"/>
+          <w:numId w:val="10"/>
+        </w:numPr>
+        <w:jc w:val="both"/>
+        <w:rPr>
+          <w:szCs w:val="24"/>
+        </w:rPr>
+      </w:pPr>
+      <w:r>
+        <w:rPr>
+          <w:szCs w:val="24"/>
+        </w:rPr>
+        <w:t>In step 2, we decided the weight of each criteria on segment attractiveness, this weight is used to plot the graph</w:t>
+      </w:r>
+    </w:p>
+    <w:p>
+      <w:pPr>
+        <w:pStyle w:val="ListParagraph"/>
+        <w:numPr>
+          <w:ilvl w:val="0"/>
+          <w:numId w:val="10"/>
+        </w:numPr>
+        <w:jc w:val="both"/>
+        <w:rPr>
+          <w:szCs w:val="24"/>
+        </w:rPr>
+      </w:pPr>
+      <w:r>
+        <w:rPr>
+          <w:szCs w:val="24"/>
+        </w:rPr>
+        <w:t xml:space="preserve">The plot is between ‘How attractive is the segment to us?’ VS ‘How attractive are we to the segment?’ (i.e., if the segment gets another organisation with similar services, will they switch?) </w:t>
+      </w:r>
+    </w:p>
+    <w:p>
+      <w:pPr>
+        <w:pStyle w:val="ListParagraph"/>
+        <w:numPr>
+          <w:ilvl w:val="0"/>
+          <w:numId w:val="10"/>
+        </w:numPr>
+        <w:jc w:val="both"/>
+        <w:rPr>
+          <w:szCs w:val="24"/>
+        </w:rPr>
+      </w:pPr>
+      <w:r>
+        <w:rPr>
+          <w:szCs w:val="24"/>
+        </w:rPr>
+        <w:t>The size of the segment bubble in the graph is based on how profitable that particular segment is to the organisation.</w:t>
+      </w:r>
+    </w:p>
+    <w:p>
+      <w:pPr>
+        <w:pStyle w:val="ListParagraph"/>
+        <w:numPr>
+          <w:ilvl w:val="0"/>
+          <w:numId w:val="10"/>
+        </w:numPr>
+        <w:jc w:val="both"/>
+        <w:rPr>
+          <w:szCs w:val="24"/>
+        </w:rPr>
+      </w:pPr>
+      <w:r>
+        <w:rPr>
+          <w:szCs w:val="24"/>
+        </w:rPr>
+        <w:t>Refer to page 239-241 for mathematical calculations.</w:t>
+      </w:r>
+    </w:p>
+    <w:p>
+      <w:pPr>
+        <w:ind w:left="360"/>
+        <w:jc w:val="both"/>
+        <w:rPr>
+          <w:szCs w:val="24"/>
+        </w:rPr>
+      </w:pPr>
+    </w:p>
+    <w:p>
+      <w:pPr>
+        <w:jc w:val="both"/>
+        <w:rPr>
+          <w:szCs w:val="24"/>
+        </w:rPr>
+      </w:pPr>
+      <w:r>
+        <w:rPr>
+          <w:b/>
+          <w:bCs/>
+          <w:sz w:val="28"/>
+          <w:szCs w:val="28"/>
+        </w:rPr>
+        <w:t>Step 9: Customising the Market Mix</w:t>
+      </w:r>
+    </w:p>
+    <w:p>
+      <w:pPr>
+        <w:pStyle w:val="ListParagraph"/>
+        <w:numPr>
+          <w:ilvl w:val="0"/>
+          <w:numId w:val="12"/>
+        </w:numPr>
+        <w:jc w:val="both"/>
+        <w:rPr>
+          <w:szCs w:val="24"/>
+        </w:rPr>
+      </w:pPr>
+      <w:r>
+        <w:rPr>
+          <w:szCs w:val="24"/>
+        </w:rPr>
+        <w:t>Marketing mix consists of 4 Ps, Product, Price, Promotion, Place</w:t>
+      </w:r>
+    </w:p>
+    <w:p>
+      <w:pPr>
+        <w:pStyle w:val="ListParagraph"/>
+        <w:numPr>
+          <w:ilvl w:val="0"/>
+          <w:numId w:val="12"/>
+        </w:numPr>
+        <w:jc w:val="both"/>
+        <w:rPr>
+          <w:szCs w:val="24"/>
+        </w:rPr>
+      </w:pPr>
+      <w:r>
+        <w:rPr>
+          <w:szCs w:val="24"/>
+        </w:rPr>
+        <w:t>Market segmentation goes together with other areas of marketing, most importantly; positioning and competition</w:t>
+      </w:r>
+    </w:p>
+    <w:p>
+      <w:pPr>
+        <w:pStyle w:val="ListParagraph"/>
+        <w:numPr>
+          <w:ilvl w:val="0"/>
+          <w:numId w:val="12"/>
+        </w:numPr>
+        <w:jc w:val="both"/>
+        <w:rPr>
+          <w:szCs w:val="24"/>
+        </w:rPr>
+      </w:pPr>
+      <w:r>
+        <w:rPr>
+          <w:szCs w:val="24"/>
+        </w:rPr>
+        <w:t>Segmentation process is seen as part of STP (segmentation-targeting-positioning)</w:t>
+      </w:r>
+    </w:p>
+    <w:p>
+      <w:pPr>
+        <w:pStyle w:val="ListParagraph"/>
+        <w:numPr>
+          <w:ilvl w:val="1"/>
+          <w:numId w:val="12"/>
+        </w:numPr>
+        <w:jc w:val="both"/>
+        <w:rPr>
+          <w:szCs w:val="24"/>
+        </w:rPr>
+      </w:pPr>
+      <w:r>
+        <w:rPr>
+          <w:szCs w:val="24"/>
+        </w:rPr>
+        <w:t xml:space="preserve">Segmentation: </w:t>
+      </w:r>
+      <w:r>
+        <w:t>the extraction, profiling and description of segments</w:t>
+      </w:r>
+    </w:p>
+    <w:p>
+      <w:pPr>
+        <w:pStyle w:val="ListParagraph"/>
+        <w:numPr>
+          <w:ilvl w:val="1"/>
+          <w:numId w:val="12"/>
+        </w:numPr>
+        <w:jc w:val="both"/>
+        <w:rPr>
+          <w:szCs w:val="24"/>
+        </w:rPr>
+      </w:pPr>
+      <w:r>
+        <w:rPr>
+          <w:szCs w:val="24"/>
+        </w:rPr>
+        <w:t xml:space="preserve">Targeting: </w:t>
+      </w:r>
+      <w:r>
+        <w:t>the assessment of segments and selection of a target segment</w:t>
+      </w:r>
+    </w:p>
+    <w:p>
+      <w:pPr>
+        <w:pStyle w:val="ListParagraph"/>
+        <w:numPr>
+          <w:ilvl w:val="1"/>
+          <w:numId w:val="12"/>
+        </w:numPr>
+        <w:jc w:val="both"/>
+        <w:rPr>
+          <w:szCs w:val="24"/>
+        </w:rPr>
+      </w:pPr>
+      <w:r>
+        <w:t xml:space="preserve">Positioning: </w:t>
+      </w:r>
+      <w:r>
+        <w:t>the measures an organisation can take to ensure that their product is perceived as distinctly different from competing products, and in line with segment needs</w:t>
+      </w:r>
+    </w:p>
+    <w:p>
+      <w:pPr>
+        <w:pStyle w:val="ListParagraph"/>
+        <w:numPr>
+          <w:ilvl w:val="0"/>
+          <w:numId w:val="13"/>
+        </w:numPr>
+        <w:jc w:val="both"/>
+        <w:rPr>
+          <w:szCs w:val="24"/>
+        </w:rPr>
+      </w:pPr>
+      <w:r>
+        <w:rPr>
+          <w:szCs w:val="24"/>
+        </w:rPr>
+        <w:t xml:space="preserve">All of the aspects of marketing mix need to be reviewed </w:t>
+      </w:r>
+      <w:r>
+        <w:rPr>
+          <w:szCs w:val="24"/>
+        </w:rPr>
+        <w:t>once target segment(s) have been selected.</w:t>
+      </w:r>
+    </w:p>
+    <w:p>
+      <w:pPr>
+        <w:pStyle w:val="ListParagraph"/>
+        <w:numPr>
+          <w:ilvl w:val="0"/>
+          <w:numId w:val="13"/>
+        </w:numPr>
+        <w:jc w:val="both"/>
+        <w:rPr>
+          <w:szCs w:val="24"/>
+        </w:rPr>
+      </w:pPr>
+      <w:r>
+        <w:rPr>
+          <w:szCs w:val="24"/>
+        </w:rPr>
+        <w:t xml:space="preserve">To maximize benefits, the marketing mix are customised to target segments, such as discounts, rebranding, selection of distribution channels, etc. </w:t>
+      </w:r>
+    </w:p>
+    <w:p>
+      <w:pPr>
+        <w:pStyle w:val="ListParagraph"/>
+        <w:numPr>
+          <w:ilvl w:val="0"/>
+          <w:numId w:val="13"/>
+        </w:numPr>
+        <w:jc w:val="both"/>
+        <w:rPr>
+          <w:szCs w:val="24"/>
+        </w:rPr>
+      </w:pPr>
+      <w:r>
+        <w:rPr>
+          <w:szCs w:val="24"/>
+        </w:rPr>
+        <w:t>The product needs to be specified in view of customer need, by modifying the existing product.</w:t>
+      </w:r>
+    </w:p>
+    <w:p>
+      <w:pPr>
+        <w:pStyle w:val="ListParagraph"/>
+        <w:numPr>
+          <w:ilvl w:val="0"/>
+          <w:numId w:val="13"/>
+        </w:numPr>
+        <w:jc w:val="both"/>
+        <w:rPr>
+          <w:szCs w:val="24"/>
+        </w:rPr>
+      </w:pPr>
+      <w:r>
+        <w:rPr>
+          <w:szCs w:val="24"/>
+        </w:rPr>
+        <w:t>Other decisions n Product mix are: naming, packaging, warranties, after sales support, etc.</w:t>
+      </w:r>
+    </w:p>
+    <w:p>
+      <w:pPr>
+        <w:pStyle w:val="ListParagraph"/>
+        <w:numPr>
+          <w:ilvl w:val="0"/>
+          <w:numId w:val="13"/>
+        </w:numPr>
+        <w:jc w:val="both"/>
+        <w:rPr>
+          <w:szCs w:val="24"/>
+        </w:rPr>
+      </w:pPr>
+      <w:r>
+        <w:rPr>
+          <w:szCs w:val="24"/>
+        </w:rPr>
+        <w:t>The price mix includes decisions like: selling price, discount rates, etc.</w:t>
+      </w:r>
+    </w:p>
+    <w:p>
+      <w:pPr>
+        <w:pStyle w:val="ListParagraph"/>
+        <w:numPr>
+          <w:ilvl w:val="0"/>
+          <w:numId w:val="13"/>
+        </w:numPr>
+        <w:jc w:val="both"/>
+        <w:rPr>
+          <w:szCs w:val="24"/>
+        </w:rPr>
+      </w:pPr>
+      <w:r>
+        <w:rPr>
+          <w:szCs w:val="24"/>
+        </w:rPr>
+        <w:t>Example from case study of Australian vacation is given to determine the expenditure of people of segment 3 taking a vacation.</w:t>
+      </w:r>
+    </w:p>
+    <w:p>
+      <w:pPr>
+        <w:pStyle w:val="ListParagraph"/>
+        <w:numPr>
+          <w:ilvl w:val="0"/>
+          <w:numId w:val="13"/>
+        </w:numPr>
+        <w:jc w:val="both"/>
+        <w:rPr>
+          <w:szCs w:val="24"/>
+        </w:rPr>
+      </w:pPr>
+      <w:r>
+        <w:rPr>
+          <w:szCs w:val="24"/>
+        </w:rPr>
+        <w:t>The decisions under Place mix are how to distribute the product, should the product be available online or offline, direct selling should be available or a wholesaler should be involved etc.</w:t>
+      </w:r>
+    </w:p>
+    <w:p>
+      <w:pPr>
+        <w:pStyle w:val="ListParagraph"/>
+        <w:numPr>
+          <w:ilvl w:val="0"/>
+          <w:numId w:val="13"/>
+        </w:numPr>
+        <w:jc w:val="both"/>
+        <w:rPr>
+          <w:szCs w:val="24"/>
+        </w:rPr>
+      </w:pPr>
+      <w:r>
+        <w:rPr>
+          <w:szCs w:val="24"/>
+        </w:rPr>
+        <w:t>The same example is used to determine the means of booking a vacation by segment 3 people in the Australian vacation case study.</w:t>
+      </w:r>
+    </w:p>
+    <w:p>
+      <w:pPr>
+        <w:pStyle w:val="ListParagraph"/>
+        <w:numPr>
+          <w:ilvl w:val="0"/>
+          <w:numId w:val="13"/>
+        </w:numPr>
+        <w:jc w:val="both"/>
+        <w:rPr>
+          <w:szCs w:val="24"/>
+        </w:rPr>
+      </w:pPr>
+      <w:r>
+        <w:rPr>
+          <w:szCs w:val="24"/>
+        </w:rPr>
+        <w:t xml:space="preserve">The Promotion mix includes decisions like: developing an advertising message, </w:t>
+      </w:r>
+      <w:r>
+        <w:rPr>
+          <w:szCs w:val="24"/>
+        </w:rPr>
+        <w:t>and finding the most effective way of communicating the message. Public relations, personal selling, sponsorships, etc.</w:t>
+      </w:r>
+    </w:p>
+    <w:p>
+      <w:pPr>
+        <w:pStyle w:val="ListParagraph"/>
+        <w:numPr>
+          <w:ilvl w:val="0"/>
+          <w:numId w:val="13"/>
+        </w:numPr>
+        <w:jc w:val="both"/>
+        <w:rPr>
+          <w:szCs w:val="24"/>
+        </w:rPr>
+      </w:pPr>
+      <w:r>
+        <w:rPr>
+          <w:szCs w:val="24"/>
+        </w:rPr>
+        <w:lastRenderedPageBreak/>
+        <w:t>Using the same example, it was observed that the source of advertisement most used by segment 3 in Australian vacation case study was tourist centre, and most watched TV channel were channel 7 and 9 by the users.</w:t>
+      </w:r>
+    </w:p>
+    <w:p>
+      <w:pPr>
+        <w:pStyle w:val="ListParagraph"/>
+        <w:numPr>
+          <w:ilvl w:val="0"/>
+          <w:numId w:val="13"/>
+        </w:numPr>
+        <w:jc w:val="both"/>
+        <w:rPr>
+          <w:szCs w:val="24"/>
+        </w:rPr>
+      </w:pPr>
+      <w:r>
+        <w:rPr>
+          <w:szCs w:val="24"/>
+        </w:rPr>
+        <w:t>The checklist is provided to go through the processes of this step thoroughly.</w:t>
       </w:r>
     </w:p>
     <w:sectPr>
@@ -1155,6 +2355,232 @@
     </w:lvl>
   </w:abstractNum>
   <w:abstractNum w:abstractNumId="2" w15:restartNumberingAfterBreak="0">
+    <w:nsid w:val="1DC70CE2"/>
+    <w:multiLevelType w:val="hybridMultilevel"/>
+    <w:tmpl w:val="C1F08A96"/>
+    <w:lvl w:ilvl="0" w:tplc="40090001">
+      <w:start w:val="1"/>
+      <w:numFmt w:val="bullet"/>
+      <w:lvlText w:val=""/>
+      <w:lvlJc w:val="left"/>
+      <w:pPr>
+        <w:ind w:left="720" w:hanging="360"/>
+      </w:pPr>
+      <w:rPr>
+        <w:rFonts w:ascii="Symbol" w:hAnsi="Symbol" w:hint="default"/>
+      </w:rPr>
+    </w:lvl>
+    <w:lvl w:ilvl="1" w:tplc="40090003">
+      <w:start w:val="1"/>
+      <w:numFmt w:val="bullet"/>
+      <w:lvlText w:val="o"/>
+      <w:lvlJc w:val="left"/>
+      <w:pPr>
+        <w:ind w:left="1440" w:hanging="360"/>
+      </w:pPr>
+      <w:rPr>
+        <w:rFonts w:ascii="Courier New" w:hAnsi="Courier New" w:cs="Courier New" w:hint="default"/>
+      </w:rPr>
+    </w:lvl>
+    <w:lvl w:ilvl="2" w:tplc="40090005" w:tentative="1">
+      <w:start w:val="1"/>
+      <w:numFmt w:val="bullet"/>
+      <w:lvlText w:val=""/>
+      <w:lvlJc w:val="left"/>
+      <w:pPr>
+        <w:ind w:left="2160" w:hanging="360"/>
+      </w:pPr>
+      <w:rPr>
+        <w:rFonts w:ascii="Wingdings" w:hAnsi="Wingdings" w:hint="default"/>
+      </w:rPr>
+    </w:lvl>
+    <w:lvl w:ilvl="3" w:tplc="40090001" w:tentative="1">
+      <w:start w:val="1"/>
+      <w:numFmt w:val="bullet"/>
+      <w:lvlText w:val=""/>
+      <w:lvlJc w:val="left"/>
+      <w:pPr>
+        <w:ind w:left="2880" w:hanging="360"/>
+      </w:pPr>
+      <w:rPr>
+        <w:rFonts w:ascii="Symbol" w:hAnsi="Symbol" w:hint="default"/>
+      </w:rPr>
+    </w:lvl>
+    <w:lvl w:ilvl="4" w:tplc="40090003" w:tentative="1">
+      <w:start w:val="1"/>
+      <w:numFmt w:val="bullet"/>
+      <w:lvlText w:val="o"/>
+      <w:lvlJc w:val="left"/>
+      <w:pPr>
+        <w:ind w:left="3600" w:hanging="360"/>
+      </w:pPr>
+      <w:rPr>
+        <w:rFonts w:ascii="Courier New" w:hAnsi="Courier New" w:cs="Courier New" w:hint="default"/>
+      </w:rPr>
+    </w:lvl>
+    <w:lvl w:ilvl="5" w:tplc="40090005" w:tentative="1">
+      <w:start w:val="1"/>
+      <w:numFmt w:val="bullet"/>
+      <w:lvlText w:val=""/>
+      <w:lvlJc w:val="left"/>
+      <w:pPr>
+        <w:ind w:left="4320" w:hanging="360"/>
+      </w:pPr>
+      <w:rPr>
+        <w:rFonts w:ascii="Wingdings" w:hAnsi="Wingdings" w:hint="default"/>
+      </w:rPr>
+    </w:lvl>
+    <w:lvl w:ilvl="6" w:tplc="40090001" w:tentative="1">
+      <w:start w:val="1"/>
+      <w:numFmt w:val="bullet"/>
+      <w:lvlText w:val=""/>
+      <w:lvlJc w:val="left"/>
+      <w:pPr>
+        <w:ind w:left="5040" w:hanging="360"/>
+      </w:pPr>
+      <w:rPr>
+        <w:rFonts w:ascii="Symbol" w:hAnsi="Symbol" w:hint="default"/>
+      </w:rPr>
+    </w:lvl>
+    <w:lvl w:ilvl="7" w:tplc="40090003" w:tentative="1">
+      <w:start w:val="1"/>
+      <w:numFmt w:val="bullet"/>
+      <w:lvlText w:val="o"/>
+      <w:lvlJc w:val="left"/>
+      <w:pPr>
+        <w:ind w:left="5760" w:hanging="360"/>
+      </w:pPr>
+      <w:rPr>
+        <w:rFonts w:ascii="Courier New" w:hAnsi="Courier New" w:cs="Courier New" w:hint="default"/>
+      </w:rPr>
+    </w:lvl>
+    <w:lvl w:ilvl="8" w:tplc="40090005" w:tentative="1">
+      <w:start w:val="1"/>
+      <w:numFmt w:val="bullet"/>
+      <w:lvlText w:val=""/>
+      <w:lvlJc w:val="left"/>
+      <w:pPr>
+        <w:ind w:left="6480" w:hanging="360"/>
+      </w:pPr>
+      <w:rPr>
+        <w:rFonts w:ascii="Wingdings" w:hAnsi="Wingdings" w:hint="default"/>
+      </w:rPr>
+    </w:lvl>
+  </w:abstractNum>
+  <w:abstractNum w:abstractNumId="3" w15:restartNumberingAfterBreak="0">
+    <w:nsid w:val="22A13914"/>
+    <w:multiLevelType w:val="hybridMultilevel"/>
+    <w:tmpl w:val="E1C29538"/>
+    <w:lvl w:ilvl="0" w:tplc="40090001">
+      <w:start w:val="1"/>
+      <w:numFmt w:val="bullet"/>
+      <w:lvlText w:val=""/>
+      <w:lvlJc w:val="left"/>
+      <w:pPr>
+        <w:ind w:left="720" w:hanging="360"/>
+      </w:pPr>
+      <w:rPr>
+        <w:rFonts w:ascii="Symbol" w:hAnsi="Symbol" w:hint="default"/>
+      </w:rPr>
+    </w:lvl>
+    <w:lvl w:ilvl="1" w:tplc="40090003" w:tentative="1">
+      <w:start w:val="1"/>
+      <w:numFmt w:val="bullet"/>
+      <w:lvlText w:val="o"/>
+      <w:lvlJc w:val="left"/>
+      <w:pPr>
+        <w:ind w:left="1440" w:hanging="360"/>
+      </w:pPr>
+      <w:rPr>
+        <w:rFonts w:ascii="Courier New" w:hAnsi="Courier New" w:cs="Courier New" w:hint="default"/>
+      </w:rPr>
+    </w:lvl>
+    <w:lvl w:ilvl="2" w:tplc="40090005" w:tentative="1">
+      <w:start w:val="1"/>
+      <w:numFmt w:val="bullet"/>
+      <w:lvlText w:val=""/>
+      <w:lvlJc w:val="left"/>
+      <w:pPr>
+        <w:ind w:left="2160" w:hanging="360"/>
+      </w:pPr>
+      <w:rPr>
+        <w:rFonts w:ascii="Wingdings" w:hAnsi="Wingdings" w:hint="default"/>
+      </w:rPr>
+    </w:lvl>
+    <w:lvl w:ilvl="3" w:tplc="40090001" w:tentative="1">
+      <w:start w:val="1"/>
+      <w:numFmt w:val="bullet"/>
+      <w:lvlText w:val=""/>
+      <w:lvlJc w:val="left"/>
+      <w:pPr>
+        <w:ind w:left="2880" w:hanging="360"/>
+      </w:pPr>
+      <w:rPr>
+        <w:rFonts w:ascii="Symbol" w:hAnsi="Symbol" w:hint="default"/>
+      </w:rPr>
+    </w:lvl>
+    <w:lvl w:ilvl="4" w:tplc="40090003" w:tentative="1">
+      <w:start w:val="1"/>
+      <w:numFmt w:val="bullet"/>
+      <w:lvlText w:val="o"/>
+      <w:lvlJc w:val="left"/>
+      <w:pPr>
+        <w:ind w:left="3600" w:hanging="360"/>
+      </w:pPr>
+      <w:rPr>
+        <w:rFonts w:ascii="Courier New" w:hAnsi="Courier New" w:cs="Courier New" w:hint="default"/>
+      </w:rPr>
+    </w:lvl>
+    <w:lvl w:ilvl="5" w:tplc="40090005" w:tentative="1">
+      <w:start w:val="1"/>
+      <w:numFmt w:val="bullet"/>
+      <w:lvlText w:val=""/>
+      <w:lvlJc w:val="left"/>
+      <w:pPr>
+        <w:ind w:left="4320" w:hanging="360"/>
+      </w:pPr>
+      <w:rPr>
+        <w:rFonts w:ascii="Wingdings" w:hAnsi="Wingdings" w:hint="default"/>
+      </w:rPr>
+    </w:lvl>
+    <w:lvl w:ilvl="6" w:tplc="40090001" w:tentative="1">
+      <w:start w:val="1"/>
+      <w:numFmt w:val="bullet"/>
+      <w:lvlText w:val=""/>
+      <w:lvlJc w:val="left"/>
+      <w:pPr>
+        <w:ind w:left="5040" w:hanging="360"/>
+      </w:pPr>
+      <w:rPr>
+        <w:rFonts w:ascii="Symbol" w:hAnsi="Symbol" w:hint="default"/>
+      </w:rPr>
+    </w:lvl>
+    <w:lvl w:ilvl="7" w:tplc="40090003" w:tentative="1">
+      <w:start w:val="1"/>
+      <w:numFmt w:val="bullet"/>
+      <w:lvlText w:val="o"/>
+      <w:lvlJc w:val="left"/>
+      <w:pPr>
+        <w:ind w:left="5760" w:hanging="360"/>
+      </w:pPr>
+      <w:rPr>
+        <w:rFonts w:ascii="Courier New" w:hAnsi="Courier New" w:cs="Courier New" w:hint="default"/>
+      </w:rPr>
+    </w:lvl>
+    <w:lvl w:ilvl="8" w:tplc="40090005" w:tentative="1">
+      <w:start w:val="1"/>
+      <w:numFmt w:val="bullet"/>
+      <w:lvlText w:val=""/>
+      <w:lvlJc w:val="left"/>
+      <w:pPr>
+        <w:ind w:left="6480" w:hanging="360"/>
+      </w:pPr>
+      <w:rPr>
+        <w:rFonts w:ascii="Wingdings" w:hAnsi="Wingdings" w:hint="default"/>
+      </w:rPr>
+    </w:lvl>
+  </w:abstractNum>
+  <w:abstractNum w:abstractNumId="4" w15:restartNumberingAfterBreak="0">
     <w:nsid w:val="2D2C3846"/>
     <w:multiLevelType w:val="hybridMultilevel"/>
     <w:tmpl w:val="ACF01318"/>
@@ -1267,7 +2693,233 @@
       </w:rPr>
     </w:lvl>
   </w:abstractNum>
-  <w:abstractNum w:abstractNumId="3" w15:restartNumberingAfterBreak="0">
+  <w:abstractNum w:abstractNumId="5" w15:restartNumberingAfterBreak="0">
+    <w:nsid w:val="39BE60DC"/>
+    <w:multiLevelType w:val="hybridMultilevel"/>
+    <w:tmpl w:val="94E0CB7E"/>
+    <w:lvl w:ilvl="0" w:tplc="40090001">
+      <w:start w:val="1"/>
+      <w:numFmt w:val="bullet"/>
+      <w:lvlText w:val=""/>
+      <w:lvlJc w:val="left"/>
+      <w:pPr>
+        <w:ind w:left="720" w:hanging="360"/>
+      </w:pPr>
+      <w:rPr>
+        <w:rFonts w:ascii="Symbol" w:hAnsi="Symbol" w:hint="default"/>
+      </w:rPr>
+    </w:lvl>
+    <w:lvl w:ilvl="1" w:tplc="40090003">
+      <w:start w:val="1"/>
+      <w:numFmt w:val="bullet"/>
+      <w:lvlText w:val="o"/>
+      <w:lvlJc w:val="left"/>
+      <w:pPr>
+        <w:ind w:left="1440" w:hanging="360"/>
+      </w:pPr>
+      <w:rPr>
+        <w:rFonts w:ascii="Courier New" w:hAnsi="Courier New" w:cs="Courier New" w:hint="default"/>
+      </w:rPr>
+    </w:lvl>
+    <w:lvl w:ilvl="2" w:tplc="40090005" w:tentative="1">
+      <w:start w:val="1"/>
+      <w:numFmt w:val="bullet"/>
+      <w:lvlText w:val=""/>
+      <w:lvlJc w:val="left"/>
+      <w:pPr>
+        <w:ind w:left="2160" w:hanging="360"/>
+      </w:pPr>
+      <w:rPr>
+        <w:rFonts w:ascii="Wingdings" w:hAnsi="Wingdings" w:hint="default"/>
+      </w:rPr>
+    </w:lvl>
+    <w:lvl w:ilvl="3" w:tplc="40090001" w:tentative="1">
+      <w:start w:val="1"/>
+      <w:numFmt w:val="bullet"/>
+      <w:lvlText w:val=""/>
+      <w:lvlJc w:val="left"/>
+      <w:pPr>
+        <w:ind w:left="2880" w:hanging="360"/>
+      </w:pPr>
+      <w:rPr>
+        <w:rFonts w:ascii="Symbol" w:hAnsi="Symbol" w:hint="default"/>
+      </w:rPr>
+    </w:lvl>
+    <w:lvl w:ilvl="4" w:tplc="40090003" w:tentative="1">
+      <w:start w:val="1"/>
+      <w:numFmt w:val="bullet"/>
+      <w:lvlText w:val="o"/>
+      <w:lvlJc w:val="left"/>
+      <w:pPr>
+        <w:ind w:left="3600" w:hanging="360"/>
+      </w:pPr>
+      <w:rPr>
+        <w:rFonts w:ascii="Courier New" w:hAnsi="Courier New" w:cs="Courier New" w:hint="default"/>
+      </w:rPr>
+    </w:lvl>
+    <w:lvl w:ilvl="5" w:tplc="40090005" w:tentative="1">
+      <w:start w:val="1"/>
+      <w:numFmt w:val="bullet"/>
+      <w:lvlText w:val=""/>
+      <w:lvlJc w:val="left"/>
+      <w:pPr>
+        <w:ind w:left="4320" w:hanging="360"/>
+      </w:pPr>
+      <w:rPr>
+        <w:rFonts w:ascii="Wingdings" w:hAnsi="Wingdings" w:hint="default"/>
+      </w:rPr>
+    </w:lvl>
+    <w:lvl w:ilvl="6" w:tplc="40090001" w:tentative="1">
+      <w:start w:val="1"/>
+      <w:numFmt w:val="bullet"/>
+      <w:lvlText w:val=""/>
+      <w:lvlJc w:val="left"/>
+      <w:pPr>
+        <w:ind w:left="5040" w:hanging="360"/>
+      </w:pPr>
+      <w:rPr>
+        <w:rFonts w:ascii="Symbol" w:hAnsi="Symbol" w:hint="default"/>
+      </w:rPr>
+    </w:lvl>
+    <w:lvl w:ilvl="7" w:tplc="40090003" w:tentative="1">
+      <w:start w:val="1"/>
+      <w:numFmt w:val="bullet"/>
+      <w:lvlText w:val="o"/>
+      <w:lvlJc w:val="left"/>
+      <w:pPr>
+        <w:ind w:left="5760" w:hanging="360"/>
+      </w:pPr>
+      <w:rPr>
+        <w:rFonts w:ascii="Courier New" w:hAnsi="Courier New" w:cs="Courier New" w:hint="default"/>
+      </w:rPr>
+    </w:lvl>
+    <w:lvl w:ilvl="8" w:tplc="40090005" w:tentative="1">
+      <w:start w:val="1"/>
+      <w:numFmt w:val="bullet"/>
+      <w:lvlText w:val=""/>
+      <w:lvlJc w:val="left"/>
+      <w:pPr>
+        <w:ind w:left="6480" w:hanging="360"/>
+      </w:pPr>
+      <w:rPr>
+        <w:rFonts w:ascii="Wingdings" w:hAnsi="Wingdings" w:hint="default"/>
+      </w:rPr>
+    </w:lvl>
+  </w:abstractNum>
+  <w:abstractNum w:abstractNumId="6" w15:restartNumberingAfterBreak="0">
+    <w:nsid w:val="3D8D78AD"/>
+    <w:multiLevelType w:val="hybridMultilevel"/>
+    <w:tmpl w:val="BDE0E426"/>
+    <w:lvl w:ilvl="0" w:tplc="40090001">
+      <w:start w:val="1"/>
+      <w:numFmt w:val="bullet"/>
+      <w:lvlText w:val=""/>
+      <w:lvlJc w:val="left"/>
+      <w:pPr>
+        <w:ind w:left="1080" w:hanging="360"/>
+      </w:pPr>
+      <w:rPr>
+        <w:rFonts w:ascii="Symbol" w:hAnsi="Symbol" w:hint="default"/>
+      </w:rPr>
+    </w:lvl>
+    <w:lvl w:ilvl="1" w:tplc="40090003" w:tentative="1">
+      <w:start w:val="1"/>
+      <w:numFmt w:val="bullet"/>
+      <w:lvlText w:val="o"/>
+      <w:lvlJc w:val="left"/>
+      <w:pPr>
+        <w:ind w:left="1800" w:hanging="360"/>
+      </w:pPr>
+      <w:rPr>
+        <w:rFonts w:ascii="Courier New" w:hAnsi="Courier New" w:cs="Courier New" w:hint="default"/>
+      </w:rPr>
+    </w:lvl>
+    <w:lvl w:ilvl="2" w:tplc="40090005" w:tentative="1">
+      <w:start w:val="1"/>
+      <w:numFmt w:val="bullet"/>
+      <w:lvlText w:val=""/>
+      <w:lvlJc w:val="left"/>
+      <w:pPr>
+        <w:ind w:left="2520" w:hanging="360"/>
+      </w:pPr>
+      <w:rPr>
+        <w:rFonts w:ascii="Wingdings" w:hAnsi="Wingdings" w:hint="default"/>
+      </w:rPr>
+    </w:lvl>
+    <w:lvl w:ilvl="3" w:tplc="40090001" w:tentative="1">
+      <w:start w:val="1"/>
+      <w:numFmt w:val="bullet"/>
+      <w:lvlText w:val=""/>
+      <w:lvlJc w:val="left"/>
+      <w:pPr>
+        <w:ind w:left="3240" w:hanging="360"/>
+      </w:pPr>
+      <w:rPr>
+        <w:rFonts w:ascii="Symbol" w:hAnsi="Symbol" w:hint="default"/>
+      </w:rPr>
+    </w:lvl>
+    <w:lvl w:ilvl="4" w:tplc="40090003" w:tentative="1">
+      <w:start w:val="1"/>
+      <w:numFmt w:val="bullet"/>
+      <w:lvlText w:val="o"/>
+      <w:lvlJc w:val="left"/>
+      <w:pPr>
+        <w:ind w:left="3960" w:hanging="360"/>
+      </w:pPr>
+      <w:rPr>
+        <w:rFonts w:ascii="Courier New" w:hAnsi="Courier New" w:cs="Courier New" w:hint="default"/>
+      </w:rPr>
+    </w:lvl>
+    <w:lvl w:ilvl="5" w:tplc="40090005" w:tentative="1">
+      <w:start w:val="1"/>
+      <w:numFmt w:val="bullet"/>
+      <w:lvlText w:val=""/>
+      <w:lvlJc w:val="left"/>
+      <w:pPr>
+        <w:ind w:left="4680" w:hanging="360"/>
+      </w:pPr>
+      <w:rPr>
+        <w:rFonts w:ascii="Wingdings" w:hAnsi="Wingdings" w:hint="default"/>
+      </w:rPr>
+    </w:lvl>
+    <w:lvl w:ilvl="6" w:tplc="40090001" w:tentative="1">
+      <w:start w:val="1"/>
+      <w:numFmt w:val="bullet"/>
+      <w:lvlText w:val=""/>
+      <w:lvlJc w:val="left"/>
+      <w:pPr>
+        <w:ind w:left="5400" w:hanging="360"/>
+      </w:pPr>
+      <w:rPr>
+        <w:rFonts w:ascii="Symbol" w:hAnsi="Symbol" w:hint="default"/>
+      </w:rPr>
+    </w:lvl>
+    <w:lvl w:ilvl="7" w:tplc="40090003" w:tentative="1">
+      <w:start w:val="1"/>
+      <w:numFmt w:val="bullet"/>
+      <w:lvlText w:val="o"/>
+      <w:lvlJc w:val="left"/>
+      <w:pPr>
+        <w:ind w:left="6120" w:hanging="360"/>
+      </w:pPr>
+      <w:rPr>
+        <w:rFonts w:ascii="Courier New" w:hAnsi="Courier New" w:cs="Courier New" w:hint="default"/>
+      </w:rPr>
+    </w:lvl>
+    <w:lvl w:ilvl="8" w:tplc="40090005" w:tentative="1">
+      <w:start w:val="1"/>
+      <w:numFmt w:val="bullet"/>
+      <w:lvlText w:val=""/>
+      <w:lvlJc w:val="left"/>
+      <w:pPr>
+        <w:ind w:left="6840" w:hanging="360"/>
+      </w:pPr>
+      <w:rPr>
+        <w:rFonts w:ascii="Wingdings" w:hAnsi="Wingdings" w:hint="default"/>
+      </w:rPr>
+    </w:lvl>
+  </w:abstractNum>
+  <w:abstractNum w:abstractNumId="7" w15:restartNumberingAfterBreak="0">
     <w:nsid w:val="54BD21C2"/>
     <w:multiLevelType w:val="hybridMultilevel"/>
     <w:tmpl w:val="532AEDF6"/>
@@ -1380,7 +3032,233 @@
       </w:rPr>
     </w:lvl>
   </w:abstractNum>
-  <w:abstractNum w:abstractNumId="4" w15:restartNumberingAfterBreak="0">
+  <w:abstractNum w:abstractNumId="8" w15:restartNumberingAfterBreak="0">
+    <w:nsid w:val="5A506B14"/>
+    <w:multiLevelType w:val="hybridMultilevel"/>
+    <w:tmpl w:val="04E40A62"/>
+    <w:lvl w:ilvl="0" w:tplc="40090001">
+      <w:start w:val="1"/>
+      <w:numFmt w:val="bullet"/>
+      <w:lvlText w:val=""/>
+      <w:lvlJc w:val="left"/>
+      <w:pPr>
+        <w:ind w:left="720" w:hanging="360"/>
+      </w:pPr>
+      <w:rPr>
+        <w:rFonts w:ascii="Symbol" w:hAnsi="Symbol" w:hint="default"/>
+      </w:rPr>
+    </w:lvl>
+    <w:lvl w:ilvl="1" w:tplc="40090003">
+      <w:start w:val="1"/>
+      <w:numFmt w:val="bullet"/>
+      <w:lvlText w:val="o"/>
+      <w:lvlJc w:val="left"/>
+      <w:pPr>
+        <w:ind w:left="1440" w:hanging="360"/>
+      </w:pPr>
+      <w:rPr>
+        <w:rFonts w:ascii="Courier New" w:hAnsi="Courier New" w:cs="Courier New" w:hint="default"/>
+      </w:rPr>
+    </w:lvl>
+    <w:lvl w:ilvl="2" w:tplc="40090005" w:tentative="1">
+      <w:start w:val="1"/>
+      <w:numFmt w:val="bullet"/>
+      <w:lvlText w:val=""/>
+      <w:lvlJc w:val="left"/>
+      <w:pPr>
+        <w:ind w:left="2160" w:hanging="360"/>
+      </w:pPr>
+      <w:rPr>
+        <w:rFonts w:ascii="Wingdings" w:hAnsi="Wingdings" w:hint="default"/>
+      </w:rPr>
+    </w:lvl>
+    <w:lvl w:ilvl="3" w:tplc="40090001" w:tentative="1">
+      <w:start w:val="1"/>
+      <w:numFmt w:val="bullet"/>
+      <w:lvlText w:val=""/>
+      <w:lvlJc w:val="left"/>
+      <w:pPr>
+        <w:ind w:left="2880" w:hanging="360"/>
+      </w:pPr>
+      <w:rPr>
+        <w:rFonts w:ascii="Symbol" w:hAnsi="Symbol" w:hint="default"/>
+      </w:rPr>
+    </w:lvl>
+    <w:lvl w:ilvl="4" w:tplc="40090003" w:tentative="1">
+      <w:start w:val="1"/>
+      <w:numFmt w:val="bullet"/>
+      <w:lvlText w:val="o"/>
+      <w:lvlJc w:val="left"/>
+      <w:pPr>
+        <w:ind w:left="3600" w:hanging="360"/>
+      </w:pPr>
+      <w:rPr>
+        <w:rFonts w:ascii="Courier New" w:hAnsi="Courier New" w:cs="Courier New" w:hint="default"/>
+      </w:rPr>
+    </w:lvl>
+    <w:lvl w:ilvl="5" w:tplc="40090005" w:tentative="1">
+      <w:start w:val="1"/>
+      <w:numFmt w:val="bullet"/>
+      <w:lvlText w:val=""/>
+      <w:lvlJc w:val="left"/>
+      <w:pPr>
+        <w:ind w:left="4320" w:hanging="360"/>
+      </w:pPr>
+      <w:rPr>
+        <w:rFonts w:ascii="Wingdings" w:hAnsi="Wingdings" w:hint="default"/>
+      </w:rPr>
+    </w:lvl>
+    <w:lvl w:ilvl="6" w:tplc="40090001" w:tentative="1">
+      <w:start w:val="1"/>
+      <w:numFmt w:val="bullet"/>
+      <w:lvlText w:val=""/>
+      <w:lvlJc w:val="left"/>
+      <w:pPr>
+        <w:ind w:left="5040" w:hanging="360"/>
+      </w:pPr>
+      <w:rPr>
+        <w:rFonts w:ascii="Symbol" w:hAnsi="Symbol" w:hint="default"/>
+      </w:rPr>
+    </w:lvl>
+    <w:lvl w:ilvl="7" w:tplc="40090003" w:tentative="1">
+      <w:start w:val="1"/>
+      <w:numFmt w:val="bullet"/>
+      <w:lvlText w:val="o"/>
+      <w:lvlJc w:val="left"/>
+      <w:pPr>
+        <w:ind w:left="5760" w:hanging="360"/>
+      </w:pPr>
+      <w:rPr>
+        <w:rFonts w:ascii="Courier New" w:hAnsi="Courier New" w:cs="Courier New" w:hint="default"/>
+      </w:rPr>
+    </w:lvl>
+    <w:lvl w:ilvl="8" w:tplc="40090005" w:tentative="1">
+      <w:start w:val="1"/>
+      <w:numFmt w:val="bullet"/>
+      <w:lvlText w:val=""/>
+      <w:lvlJc w:val="left"/>
+      <w:pPr>
+        <w:ind w:left="6480" w:hanging="360"/>
+      </w:pPr>
+      <w:rPr>
+        <w:rFonts w:ascii="Wingdings" w:hAnsi="Wingdings" w:hint="default"/>
+      </w:rPr>
+    </w:lvl>
+  </w:abstractNum>
+  <w:abstractNum w:abstractNumId="9" w15:restartNumberingAfterBreak="0">
+    <w:nsid w:val="65925E48"/>
+    <w:multiLevelType w:val="hybridMultilevel"/>
+    <w:tmpl w:val="687A8462"/>
+    <w:lvl w:ilvl="0" w:tplc="40090001">
+      <w:start w:val="1"/>
+      <w:numFmt w:val="bullet"/>
+      <w:lvlText w:val=""/>
+      <w:lvlJc w:val="left"/>
+      <w:pPr>
+        <w:ind w:left="720" w:hanging="360"/>
+      </w:pPr>
+      <w:rPr>
+        <w:rFonts w:ascii="Symbol" w:hAnsi="Symbol" w:hint="default"/>
+      </w:rPr>
+    </w:lvl>
+    <w:lvl w:ilvl="1" w:tplc="40090003" w:tentative="1">
+      <w:start w:val="1"/>
+      <w:numFmt w:val="bullet"/>
+      <w:lvlText w:val="o"/>
+      <w:lvlJc w:val="left"/>
+      <w:pPr>
+        <w:ind w:left="1440" w:hanging="360"/>
+      </w:pPr>
+      <w:rPr>
+        <w:rFonts w:ascii="Courier New" w:hAnsi="Courier New" w:cs="Courier New" w:hint="default"/>
+      </w:rPr>
+    </w:lvl>
+    <w:lvl w:ilvl="2" w:tplc="40090005" w:tentative="1">
+      <w:start w:val="1"/>
+      <w:numFmt w:val="bullet"/>
+      <w:lvlText w:val=""/>
+      <w:lvlJc w:val="left"/>
+      <w:pPr>
+        <w:ind w:left="2160" w:hanging="360"/>
+      </w:pPr>
+      <w:rPr>
+        <w:rFonts w:ascii="Wingdings" w:hAnsi="Wingdings" w:hint="default"/>
+      </w:rPr>
+    </w:lvl>
+    <w:lvl w:ilvl="3" w:tplc="40090001" w:tentative="1">
+      <w:start w:val="1"/>
+      <w:numFmt w:val="bullet"/>
+      <w:lvlText w:val=""/>
+      <w:lvlJc w:val="left"/>
+      <w:pPr>
+        <w:ind w:left="2880" w:hanging="360"/>
+      </w:pPr>
+      <w:rPr>
+        <w:rFonts w:ascii="Symbol" w:hAnsi="Symbol" w:hint="default"/>
+      </w:rPr>
+    </w:lvl>
+    <w:lvl w:ilvl="4" w:tplc="40090003" w:tentative="1">
+      <w:start w:val="1"/>
+      <w:numFmt w:val="bullet"/>
+      <w:lvlText w:val="o"/>
+      <w:lvlJc w:val="left"/>
+      <w:pPr>
+        <w:ind w:left="3600" w:hanging="360"/>
+      </w:pPr>
+      <w:rPr>
+        <w:rFonts w:ascii="Courier New" w:hAnsi="Courier New" w:cs="Courier New" w:hint="default"/>
+      </w:rPr>
+    </w:lvl>
+    <w:lvl w:ilvl="5" w:tplc="40090005" w:tentative="1">
+      <w:start w:val="1"/>
+      <w:numFmt w:val="bullet"/>
+      <w:lvlText w:val=""/>
+      <w:lvlJc w:val="left"/>
+      <w:pPr>
+        <w:ind w:left="4320" w:hanging="360"/>
+      </w:pPr>
+      <w:rPr>
+        <w:rFonts w:ascii="Wingdings" w:hAnsi="Wingdings" w:hint="default"/>
+      </w:rPr>
+    </w:lvl>
+    <w:lvl w:ilvl="6" w:tplc="40090001" w:tentative="1">
+      <w:start w:val="1"/>
+      <w:numFmt w:val="bullet"/>
+      <w:lvlText w:val=""/>
+      <w:lvlJc w:val="left"/>
+      <w:pPr>
+        <w:ind w:left="5040" w:hanging="360"/>
+      </w:pPr>
+      <w:rPr>
+        <w:rFonts w:ascii="Symbol" w:hAnsi="Symbol" w:hint="default"/>
+      </w:rPr>
+    </w:lvl>
+    <w:lvl w:ilvl="7" w:tplc="40090003" w:tentative="1">
+      <w:start w:val="1"/>
+      <w:numFmt w:val="bullet"/>
+      <w:lvlText w:val="o"/>
+      <w:lvlJc w:val="left"/>
+      <w:pPr>
+        <w:ind w:left="5760" w:hanging="360"/>
+      </w:pPr>
+      <w:rPr>
+        <w:rFonts w:ascii="Courier New" w:hAnsi="Courier New" w:cs="Courier New" w:hint="default"/>
+      </w:rPr>
+    </w:lvl>
+    <w:lvl w:ilvl="8" w:tplc="40090005" w:tentative="1">
+      <w:start w:val="1"/>
+      <w:numFmt w:val="bullet"/>
+      <w:lvlText w:val=""/>
+      <w:lvlJc w:val="left"/>
+      <w:pPr>
+        <w:ind w:left="6480" w:hanging="360"/>
+      </w:pPr>
+      <w:rPr>
+        <w:rFonts w:ascii="Wingdings" w:hAnsi="Wingdings" w:hint="default"/>
+      </w:rPr>
+    </w:lvl>
+  </w:abstractNum>
+  <w:abstractNum w:abstractNumId="10" w15:restartNumberingAfterBreak="0">
     <w:nsid w:val="667B58AE"/>
     <w:multiLevelType w:val="hybridMultilevel"/>
     <w:tmpl w:val="C9347380"/>
@@ -1493,7 +3371,7 @@
       </w:rPr>
     </w:lvl>
   </w:abstractNum>
-  <w:abstractNum w:abstractNumId="5" w15:restartNumberingAfterBreak="0">
+  <w:abstractNum w:abstractNumId="11" w15:restartNumberingAfterBreak="0">
     <w:nsid w:val="7AD17286"/>
     <w:multiLevelType w:val="hybridMultilevel"/>
     <w:tmpl w:val="AA5ABE02"/>
@@ -1606,23 +3484,157 @@
       </w:rPr>
     </w:lvl>
   </w:abstractNum>
+  <w:abstractNum w:abstractNumId="12" w15:restartNumberingAfterBreak="0">
+    <w:nsid w:val="7E420DC7"/>
+    <w:multiLevelType w:val="hybridMultilevel"/>
+    <w:tmpl w:val="BE5A171E"/>
+    <w:lvl w:ilvl="0" w:tplc="40090001">
+      <w:start w:val="1"/>
+      <w:numFmt w:val="bullet"/>
+      <w:lvlText w:val=""/>
+      <w:lvlJc w:val="left"/>
+      <w:pPr>
+        <w:ind w:left="720" w:hanging="360"/>
+      </w:pPr>
+      <w:rPr>
+        <w:rFonts w:ascii="Symbol" w:hAnsi="Symbol" w:hint="default"/>
+      </w:rPr>
+    </w:lvl>
+    <w:lvl w:ilvl="1" w:tplc="40090003">
+      <w:start w:val="1"/>
+      <w:numFmt w:val="bullet"/>
+      <w:lvlText w:val="o"/>
+      <w:lvlJc w:val="left"/>
+      <w:pPr>
+        <w:ind w:left="1440" w:hanging="360"/>
+      </w:pPr>
+      <w:rPr>
+        <w:rFonts w:ascii="Courier New" w:hAnsi="Courier New" w:cs="Courier New" w:hint="default"/>
+      </w:rPr>
+    </w:lvl>
+    <w:lvl w:ilvl="2" w:tplc="40090005" w:tentative="1">
+      <w:start w:val="1"/>
+      <w:numFmt w:val="bullet"/>
+      <w:lvlText w:val=""/>
+      <w:lvlJc w:val="left"/>
+      <w:pPr>
+        <w:ind w:left="2160" w:hanging="360"/>
+      </w:pPr>
+      <w:rPr>
+        <w:rFonts w:ascii="Wingdings" w:hAnsi="Wingdings" w:hint="default"/>
+      </w:rPr>
+    </w:lvl>
+    <w:lvl w:ilvl="3" w:tplc="40090001" w:tentative="1">
+      <w:start w:val="1"/>
+      <w:numFmt w:val="bullet"/>
+      <w:lvlText w:val=""/>
+      <w:lvlJc w:val="left"/>
+      <w:pPr>
+        <w:ind w:left="2880" w:hanging="360"/>
+      </w:pPr>
+      <w:rPr>
+        <w:rFonts w:ascii="Symbol" w:hAnsi="Symbol" w:hint="default"/>
+      </w:rPr>
+    </w:lvl>
+    <w:lvl w:ilvl="4" w:tplc="40090003" w:tentative="1">
+      <w:start w:val="1"/>
+      <w:numFmt w:val="bullet"/>
+      <w:lvlText w:val="o"/>
+      <w:lvlJc w:val="left"/>
+      <w:pPr>
+        <w:ind w:left="3600" w:hanging="360"/>
+      </w:pPr>
+      <w:rPr>
+        <w:rFonts w:ascii="Courier New" w:hAnsi="Courier New" w:cs="Courier New" w:hint="default"/>
+      </w:rPr>
+    </w:lvl>
+    <w:lvl w:ilvl="5" w:tplc="40090005" w:tentative="1">
+      <w:start w:val="1"/>
+      <w:numFmt w:val="bullet"/>
+      <w:lvlText w:val=""/>
+      <w:lvlJc w:val="left"/>
+      <w:pPr>
+        <w:ind w:left="4320" w:hanging="360"/>
+      </w:pPr>
+      <w:rPr>
+        <w:rFonts w:ascii="Wingdings" w:hAnsi="Wingdings" w:hint="default"/>
+      </w:rPr>
+    </w:lvl>
+    <w:lvl w:ilvl="6" w:tplc="40090001" w:tentative="1">
+      <w:start w:val="1"/>
+      <w:numFmt w:val="bullet"/>
+      <w:lvlText w:val=""/>
+      <w:lvlJc w:val="left"/>
+      <w:pPr>
+        <w:ind w:left="5040" w:hanging="360"/>
+      </w:pPr>
+      <w:rPr>
+        <w:rFonts w:ascii="Symbol" w:hAnsi="Symbol" w:hint="default"/>
+      </w:rPr>
+    </w:lvl>
+    <w:lvl w:ilvl="7" w:tplc="40090003" w:tentative="1">
+      <w:start w:val="1"/>
+      <w:numFmt w:val="bullet"/>
+      <w:lvlText w:val="o"/>
+      <w:lvlJc w:val="left"/>
+      <w:pPr>
+        <w:ind w:left="5760" w:hanging="360"/>
+      </w:pPr>
+      <w:rPr>
+        <w:rFonts w:ascii="Courier New" w:hAnsi="Courier New" w:cs="Courier New" w:hint="default"/>
+      </w:rPr>
+    </w:lvl>
+    <w:lvl w:ilvl="8" w:tplc="40090005" w:tentative="1">
+      <w:start w:val="1"/>
+      <w:numFmt w:val="bullet"/>
+      <w:lvlText w:val=""/>
+      <w:lvlJc w:val="left"/>
+      <w:pPr>
+        <w:ind w:left="6480" w:hanging="360"/>
+      </w:pPr>
+      <w:rPr>
+        <w:rFonts w:ascii="Wingdings" w:hAnsi="Wingdings" w:hint="default"/>
+      </w:rPr>
+    </w:lvl>
+  </w:abstractNum>
   <w:num w:numId="1" w16cid:durableId="1385717352">
-    <w:abstractNumId w:val="5"/>
+    <w:abstractNumId w:val="11"/>
   </w:num>
   <w:num w:numId="2" w16cid:durableId="1099327186">
-    <w:abstractNumId w:val="3"/>
+    <w:abstractNumId w:val="7"/>
   </w:num>
   <w:num w:numId="3" w16cid:durableId="1019743005">
     <w:abstractNumId w:val="1"/>
   </w:num>
   <w:num w:numId="4" w16cid:durableId="758018890">
-    <w:abstractNumId w:val="2"/>
+    <w:abstractNumId w:val="4"/>
   </w:num>
   <w:num w:numId="5" w16cid:durableId="216891379">
-    <w:abstractNumId w:val="4"/>
+    <w:abstractNumId w:val="10"/>
   </w:num>
   <w:num w:numId="6" w16cid:durableId="610164061">
     <w:abstractNumId w:val="0"/>
+  </w:num>
+  <w:num w:numId="7" w16cid:durableId="1615676982">
+    <w:abstractNumId w:val="8"/>
+  </w:num>
+  <w:num w:numId="8" w16cid:durableId="729961331">
+    <w:abstractNumId w:val="2"/>
+  </w:num>
+  <w:num w:numId="9" w16cid:durableId="1531185568">
+    <w:abstractNumId w:val="12"/>
+  </w:num>
+  <w:num w:numId="10" w16cid:durableId="483159730">
+    <w:abstractNumId w:val="9"/>
+  </w:num>
+  <w:num w:numId="11" w16cid:durableId="1436943791">
+    <w:abstractNumId w:val="6"/>
+  </w:num>
+  <w:num w:numId="12" w16cid:durableId="1789153653">
+    <w:abstractNumId w:val="5"/>
+  </w:num>
+  <w:num w:numId="13" w16cid:durableId="335423027">
+    <w:abstractNumId w:val="3"/>
   </w:num>
 </w:numbering>
 </file>

</xml_diff>